<commit_message>
second part of documentation
</commit_message>
<xml_diff>
--- a/DOCUMENTATION.docx
+++ b/DOCUMENTATION.docx
@@ -121,39 +121,7 @@
         <w:rPr>
           <w:sz w:val="28"/>
         </w:rPr>
-        <w:t xml:space="preserve"> (</w:t>
-      </w:r>
-      <w:proofErr w:type="gramStart"/>
-      <w:r>
-        <w:rPr>
-          <w:sz w:val="28"/>
-        </w:rPr>
-        <w:t>см</w:t>
-      </w:r>
-      <w:proofErr w:type="gramEnd"/>
-      <w:r>
-        <w:rPr>
-          <w:sz w:val="28"/>
-        </w:rPr>
         <w:t>.</w:t>
-      </w:r>
-      <w:r>
-        <w:rPr>
-          <w:sz w:val="28"/>
-        </w:rPr>
-        <w:t xml:space="preserve"> пункт </w:t>
-      </w:r>
-      <w:r>
-        <w:rPr>
-          <w:sz w:val="28"/>
-        </w:rPr>
-        <w:t>3</w:t>
-      </w:r>
-      <w:r>
-        <w:rPr>
-          <w:sz w:val="28"/>
-        </w:rPr>
-        <w:t>).</w:t>
       </w:r>
     </w:p>
     <w:p>
@@ -329,7 +297,13 @@
         <w:rPr>
           <w:sz w:val="28"/>
         </w:rPr>
-        <w:t>Использовался поиск ближайших станций.</w:t>
+        <w:t>Исполь</w:t>
+      </w:r>
+      <w:r>
+        <w:rPr>
+          <w:sz w:val="28"/>
+        </w:rPr>
+        <w:t>зовался поиск ближайших станций.</w:t>
       </w:r>
     </w:p>
     <w:p>
@@ -617,7 +591,19 @@
         <w:rPr>
           <w:sz w:val="28"/>
         </w:rPr>
-        <w:t>, ищутся все совпадения станций в районе 15 километров (т.к. мы ищем в пределах города)</w:t>
+        <w:t xml:space="preserve">, ищутся все совпадения станций в районе </w:t>
+      </w:r>
+      <w:r>
+        <w:rPr>
+          <w:sz w:val="28"/>
+        </w:rPr>
+        <w:t>50</w:t>
+      </w:r>
+      <w:r>
+        <w:rPr>
+          <w:sz w:val="28"/>
+        </w:rPr>
+        <w:t xml:space="preserve"> километров</w:t>
       </w:r>
       <w:r>
         <w:rPr>
@@ -662,6 +648,188 @@
           <w:sz w:val="28"/>
         </w:rPr>
         <w:t>вых слов.</w:t>
+      </w:r>
+    </w:p>
+    <w:p>
+      <w:pPr>
+        <w:pStyle w:val="a6"/>
+        <w:ind w:left="2136"/>
+        <w:rPr>
+          <w:sz w:val="28"/>
+        </w:rPr>
+      </w:pPr>
+    </w:p>
+    <w:p>
+      <w:pPr>
+        <w:pStyle w:val="a6"/>
+        <w:ind w:left="2136"/>
+        <w:rPr>
+          <w:sz w:val="28"/>
+        </w:rPr>
+      </w:pPr>
+    </w:p>
+    <w:p>
+      <w:pPr>
+        <w:pStyle w:val="a6"/>
+        <w:ind w:left="2136"/>
+        <w:rPr>
+          <w:sz w:val="28"/>
+        </w:rPr>
+      </w:pPr>
+    </w:p>
+    <w:p>
+      <w:pPr>
+        <w:pStyle w:val="a6"/>
+        <w:numPr>
+          <w:ilvl w:val="1"/>
+          <w:numId w:val="1"/>
+        </w:numPr>
+        <w:rPr>
+          <w:b/>
+          <w:sz w:val="28"/>
+        </w:rPr>
+      </w:pPr>
+      <w:r>
+        <w:rPr>
+          <w:b/>
+          <w:sz w:val="28"/>
+        </w:rPr>
+        <w:lastRenderedPageBreak/>
+        <w:t>Типы транспорта</w:t>
+      </w:r>
+    </w:p>
+    <w:p>
+      <w:pPr>
+        <w:ind w:left="708" w:firstLine="708"/>
+        <w:rPr>
+          <w:sz w:val="28"/>
+        </w:rPr>
+      </w:pPr>
+      <w:r>
+        <w:rPr>
+          <w:sz w:val="28"/>
+        </w:rPr>
+        <w:t>Навык позволяет</w:t>
+      </w:r>
+      <w:r>
+        <w:rPr>
+          <w:sz w:val="28"/>
+        </w:rPr>
+        <w:t xml:space="preserve"> получить рейсы по следующим типам транспорта</w:t>
+      </w:r>
+      <w:r>
+        <w:rPr>
+          <w:sz w:val="28"/>
+        </w:rPr>
+        <w:t>:</w:t>
+      </w:r>
+    </w:p>
+    <w:p>
+      <w:pPr>
+        <w:pStyle w:val="a6"/>
+        <w:numPr>
+          <w:ilvl w:val="0"/>
+          <w:numId w:val="2"/>
+        </w:numPr>
+        <w:rPr>
+          <w:sz w:val="28"/>
+        </w:rPr>
+      </w:pPr>
+      <w:r>
+        <w:rPr>
+          <w:sz w:val="28"/>
+        </w:rPr>
+        <w:t>Самолёт</w:t>
+      </w:r>
+    </w:p>
+    <w:p>
+      <w:pPr>
+        <w:pStyle w:val="a6"/>
+        <w:numPr>
+          <w:ilvl w:val="0"/>
+          <w:numId w:val="2"/>
+        </w:numPr>
+        <w:rPr>
+          <w:sz w:val="28"/>
+        </w:rPr>
+      </w:pPr>
+      <w:r>
+        <w:rPr>
+          <w:sz w:val="28"/>
+        </w:rPr>
+        <w:t>Поезд</w:t>
+      </w:r>
+    </w:p>
+    <w:p>
+      <w:pPr>
+        <w:pStyle w:val="a6"/>
+        <w:numPr>
+          <w:ilvl w:val="0"/>
+          <w:numId w:val="2"/>
+        </w:numPr>
+        <w:rPr>
+          <w:sz w:val="28"/>
+        </w:rPr>
+      </w:pPr>
+      <w:r>
+        <w:rPr>
+          <w:sz w:val="28"/>
+        </w:rPr>
+        <w:t>Электричка</w:t>
+      </w:r>
+    </w:p>
+    <w:p>
+      <w:pPr>
+        <w:pStyle w:val="a6"/>
+        <w:numPr>
+          <w:ilvl w:val="0"/>
+          <w:numId w:val="2"/>
+        </w:numPr>
+        <w:rPr>
+          <w:sz w:val="28"/>
+        </w:rPr>
+      </w:pPr>
+      <w:r>
+        <w:rPr>
+          <w:sz w:val="28"/>
+        </w:rPr>
+        <w:t>Автобус</w:t>
+      </w:r>
+    </w:p>
+    <w:p>
+      <w:pPr>
+        <w:pStyle w:val="a6"/>
+        <w:numPr>
+          <w:ilvl w:val="0"/>
+          <w:numId w:val="2"/>
+        </w:numPr>
+        <w:rPr>
+          <w:sz w:val="28"/>
+        </w:rPr>
+      </w:pPr>
+      <w:r>
+        <w:rPr>
+          <w:sz w:val="28"/>
+        </w:rPr>
+        <w:t>Морской транспорт</w:t>
+      </w:r>
+    </w:p>
+    <w:p>
+      <w:pPr>
+        <w:pStyle w:val="a6"/>
+        <w:numPr>
+          <w:ilvl w:val="0"/>
+          <w:numId w:val="2"/>
+        </w:numPr>
+        <w:rPr>
+          <w:sz w:val="28"/>
+        </w:rPr>
+      </w:pPr>
+      <w:r>
+        <w:rPr>
+          <w:sz w:val="28"/>
+        </w:rPr>
+        <w:t>Вертолёт</w:t>
       </w:r>
     </w:p>
     <w:sectPr>
@@ -679,7 +847,7 @@
   <w:abstractNum w:abstractNumId="0">
     <w:nsid w:val="10CB612C"/>
     <w:multiLevelType w:val="hybridMultilevel"/>
-    <w:tmpl w:val="1E74B528"/>
+    <w:tmpl w:val="BD946D76"/>
     <w:lvl w:ilvl="0" w:tplc="04190001">
       <w:start w:val="1"/>
       <w:numFmt w:val="bullet"/>
@@ -1098,6 +1266,7 @@
   <w:style w:type="character" w:default="1" w:styleId="a0">
     <w:name w:val="Default Paragraph Font"/>
     <w:uiPriority w:val="1"/>
+    <w:semiHidden/>
     <w:unhideWhenUsed/>
   </w:style>
   <w:style w:type="table" w:default="1" w:styleId="a1">

</xml_diff>